<commit_message>
practicas 2-3 y 2-4
</commit_message>
<xml_diff>
--- a/DAW/Practica 2-3.docx
+++ b/DAW/Practica 2-3.docx
@@ -29,6 +29,7 @@
           <w:u w:val="single"/>
         </w:rPr>
       </w:pPr>
+      <w:proofErr w:type="spellStart"/>
       <w:r>
         <w:rPr>
           <w:b/>
@@ -37,6 +38,7 @@
         </w:rPr>
         <w:t>Nginx</w:t>
       </w:r>
+      <w:proofErr w:type="spellEnd"/>
     </w:p>
     <w:p>
       <w:pPr>
@@ -55,21 +57,70 @@
           <w:b/>
           <w:bCs/>
         </w:rPr>
-        <w:t>En este caso, se utilizará la herramienta openssl para crear las contraseñas. Podemos comprobar una lista de los paquetes instalados con dpkg -l. Si queremos filtrar esa lista a únicamente lo que nos interesa, podemos añadir | grep openssl.</w:t>
-      </w:r>
-    </w:p>
-    <w:p>
-      <w:pPr>
-        <w:pStyle w:val="Prrafodelista"/>
-        <w:rPr>
-          <w:b/>
-          <w:bCs/>
-        </w:rPr>
-      </w:pPr>
-      <w:r>
-        <w:rPr>
-          <w:b/>
-          <w:bCs/>
+        <w:t xml:space="preserve">En este caso, se utilizará la herramienta </w:t>
+      </w:r>
+      <w:proofErr w:type="spellStart"/>
+      <w:r>
+        <w:rPr>
+          <w:b/>
+          <w:bCs/>
+        </w:rPr>
+        <w:t>openssl</w:t>
+      </w:r>
+      <w:proofErr w:type="spellEnd"/>
+      <w:r>
+        <w:rPr>
+          <w:b/>
+          <w:bCs/>
+        </w:rPr>
+        <w:t xml:space="preserve"> para crear las contraseñas. Podemos comprobar una lista de los paquetes instalados con </w:t>
+      </w:r>
+      <w:proofErr w:type="spellStart"/>
+      <w:r>
+        <w:rPr>
+          <w:b/>
+          <w:bCs/>
+        </w:rPr>
+        <w:t>dpkg</w:t>
+      </w:r>
+      <w:proofErr w:type="spellEnd"/>
+      <w:r>
+        <w:rPr>
+          <w:b/>
+          <w:bCs/>
+        </w:rPr>
+        <w:t xml:space="preserve"> -l. Si queremos filtrar esa lista a únicamente lo que nos interesa, podemos añadir | grep </w:t>
+      </w:r>
+      <w:proofErr w:type="spellStart"/>
+      <w:r>
+        <w:rPr>
+          <w:b/>
+          <w:bCs/>
+        </w:rPr>
+        <w:t>openssl</w:t>
+      </w:r>
+      <w:proofErr w:type="spellEnd"/>
+      <w:r>
+        <w:rPr>
+          <w:b/>
+          <w:bCs/>
+        </w:rPr>
+        <w:t>.</w:t>
+      </w:r>
+    </w:p>
+    <w:p>
+      <w:pPr>
+        <w:pStyle w:val="Prrafodelista"/>
+        <w:rPr>
+          <w:b/>
+          <w:bCs/>
+        </w:rPr>
+      </w:pPr>
+      <w:r>
+        <w:rPr>
+          <w:b/>
+          <w:bCs/>
+          <w:noProof/>
         </w:rPr>
         <w:drawing>
           <wp:inline distT="0" distB="0" distL="0" distR="0" wp14:anchorId="58BD18DA" wp14:editId="59C140DF">
@@ -149,6 +200,7 @@
         <w:rPr>
           <w:b/>
           <w:bCs/>
+          <w:noProof/>
         </w:rPr>
         <w:drawing>
           <wp:inline distT="0" distB="0" distL="0" distR="0" wp14:anchorId="0A7EB087" wp14:editId="6AD1155C">
@@ -213,21 +265,104 @@
           <w:b/>
           <w:bCs/>
         </w:rPr>
-        <w:t>Para almacenar nuestros usuarios y contraseñas deberemos crear un fichero oculto en /etc/nginx llamado .htpasswd. El formato que seguirá este archivo es nombreDeUsuario:$ContraseñaCrifrada.</w:t>
-      </w:r>
-    </w:p>
-    <w:p>
-      <w:pPr>
-        <w:pStyle w:val="Prrafodelista"/>
-        <w:rPr>
-          <w:b/>
-          <w:bCs/>
-        </w:rPr>
-      </w:pPr>
-      <w:r>
-        <w:rPr>
-          <w:b/>
-          <w:bCs/>
+        <w:t>Para almacenar nuestros usuarios y contraseñas deberemos crear un fichero oculto en /</w:t>
+      </w:r>
+      <w:proofErr w:type="spellStart"/>
+      <w:r>
+        <w:rPr>
+          <w:b/>
+          <w:bCs/>
+        </w:rPr>
+        <w:t>etc</w:t>
+      </w:r>
+      <w:proofErr w:type="spellEnd"/>
+      <w:r>
+        <w:rPr>
+          <w:b/>
+          <w:bCs/>
+        </w:rPr>
+        <w:t>/</w:t>
+      </w:r>
+      <w:proofErr w:type="spellStart"/>
+      <w:r>
+        <w:rPr>
+          <w:b/>
+          <w:bCs/>
+        </w:rPr>
+        <w:t>nginx</w:t>
+      </w:r>
+      <w:proofErr w:type="spellEnd"/>
+      <w:r>
+        <w:rPr>
+          <w:b/>
+          <w:bCs/>
+        </w:rPr>
+        <w:t xml:space="preserve"> llamado .</w:t>
+      </w:r>
+      <w:proofErr w:type="spellStart"/>
+      <w:r>
+        <w:rPr>
+          <w:b/>
+          <w:bCs/>
+        </w:rPr>
+        <w:t>htpasswd</w:t>
+      </w:r>
+      <w:proofErr w:type="spellEnd"/>
+      <w:r>
+        <w:rPr>
+          <w:b/>
+          <w:bCs/>
+        </w:rPr>
+        <w:t xml:space="preserve">. El formato que seguirá este archivo es </w:t>
+      </w:r>
+      <w:proofErr w:type="spellStart"/>
+      <w:proofErr w:type="gramStart"/>
+      <w:r>
+        <w:rPr>
+          <w:b/>
+          <w:bCs/>
+        </w:rPr>
+        <w:t>nombreDeUsuario</w:t>
+      </w:r>
+      <w:proofErr w:type="spellEnd"/>
+      <w:r>
+        <w:rPr>
+          <w:b/>
+          <w:bCs/>
+        </w:rPr>
+        <w:t>:$</w:t>
+      </w:r>
+      <w:proofErr w:type="spellStart"/>
+      <w:proofErr w:type="gramEnd"/>
+      <w:r>
+        <w:rPr>
+          <w:b/>
+          <w:bCs/>
+        </w:rPr>
+        <w:t>ContraseñaCrifrada</w:t>
+      </w:r>
+      <w:proofErr w:type="spellEnd"/>
+      <w:r>
+        <w:rPr>
+          <w:b/>
+          <w:bCs/>
+        </w:rPr>
+        <w:t>.</w:t>
+      </w:r>
+    </w:p>
+    <w:p>
+      <w:pPr>
+        <w:pStyle w:val="Prrafodelista"/>
+        <w:rPr>
+          <w:b/>
+          <w:bCs/>
+        </w:rPr>
+      </w:pPr>
+      <w:r>
+        <w:rPr>
+          <w:b/>
+          <w:bCs/>
+          <w:noProof/>
         </w:rPr>
         <w:drawing>
           <wp:inline distT="0" distB="0" distL="0" distR="0" wp14:anchorId="315293E7" wp14:editId="6201A615">
@@ -307,6 +442,7 @@
         <w:rPr>
           <w:b/>
           <w:bCs/>
+          <w:noProof/>
         </w:rPr>
         <w:drawing>
           <wp:inline distT="0" distB="0" distL="0" distR="0" wp14:anchorId="48557355" wp14:editId="1504A96A">
@@ -353,6 +489,7 @@
         <w:rPr>
           <w:b/>
           <w:bCs/>
+          <w:noProof/>
         </w:rPr>
         <w:drawing>
           <wp:inline distT="0" distB="0" distL="0" distR="0" wp14:anchorId="2B366512" wp14:editId="60D02BEB">
@@ -432,7 +569,23 @@
         <w:pStyle w:val="Prrafodelista"/>
       </w:pPr>
       <w:r>
-        <w:t>Este comando crea una nueva entrada en el archivo .htpasswd con el nombre de usuario especificado y la contraseña cifrada generada, que se utiliza para la autenticación de usuarios en Nginx.</w:t>
+        <w:t>Este comando crea una nueva entrada en el archivo .</w:t>
+      </w:r>
+      <w:proofErr w:type="spellStart"/>
+      <w:r>
+        <w:t>htpasswd</w:t>
+      </w:r>
+      <w:proofErr w:type="spellEnd"/>
+      <w:r>
+        <w:t xml:space="preserve"> con el nombre de usuario especificado y la contraseña cifrada generada, que se utiliza para la autenticación de usuarios en </w:t>
+      </w:r>
+      <w:proofErr w:type="spellStart"/>
+      <w:r>
+        <w:t>Nginx</w:t>
+      </w:r>
+      <w:proofErr w:type="spellEnd"/>
+      <w:r>
+        <w:t>.</w:t>
       </w:r>
     </w:p>
     <w:p>
@@ -476,6 +629,7 @@
         <w:rPr>
           <w:b/>
           <w:bCs/>
+          <w:noProof/>
         </w:rPr>
         <w:drawing>
           <wp:inline distT="0" distB="0" distL="0" distR="0" wp14:anchorId="761A299A" wp14:editId="1B310C86">
@@ -526,6 +680,7 @@
         <w:rPr>
           <w:b/>
           <w:bCs/>
+          <w:noProof/>
         </w:rPr>
         <w:drawing>
           <wp:inline distT="0" distB="0" distL="0" distR="0" wp14:anchorId="529663DA" wp14:editId="78A59542">
@@ -590,21 +745,86 @@
           <w:b/>
           <w:bCs/>
         </w:rPr>
-        <w:t>Se deberá modificar el fichero de configuración de nuestro servidor web. Primero se elegirán qué recursos estarán protegidos. Nginx permite añadir restricciones a nivel de servidor o en un location (directorio o archivo) específico. En este caso vamos a proteger el document root (la página principal) de nuestro sitio. Para ello, añadiremos lo siguiente al fichero de configuración en la sección de la raíz:</w:t>
-      </w:r>
-    </w:p>
-    <w:p>
-      <w:pPr>
-        <w:pStyle w:val="Prrafodelista"/>
-        <w:rPr>
-          <w:b/>
-          <w:bCs/>
-        </w:rPr>
-      </w:pPr>
-      <w:r>
-        <w:rPr>
-          <w:b/>
-          <w:bCs/>
+        <w:t xml:space="preserve">Se deberá modificar el fichero de configuración de nuestro servidor web. Primero se elegirán qué recursos estarán protegidos. </w:t>
+      </w:r>
+      <w:proofErr w:type="spellStart"/>
+      <w:r>
+        <w:rPr>
+          <w:b/>
+          <w:bCs/>
+        </w:rPr>
+        <w:t>Nginx</w:t>
+      </w:r>
+      <w:proofErr w:type="spellEnd"/>
+      <w:r>
+        <w:rPr>
+          <w:b/>
+          <w:bCs/>
+        </w:rPr>
+        <w:t xml:space="preserve"> permite añadir restricciones a nivel de servidor o en un </w:t>
+      </w:r>
+      <w:proofErr w:type="spellStart"/>
+      <w:r>
+        <w:rPr>
+          <w:b/>
+          <w:bCs/>
+        </w:rPr>
+        <w:t>location</w:t>
+      </w:r>
+      <w:proofErr w:type="spellEnd"/>
+      <w:r>
+        <w:rPr>
+          <w:b/>
+          <w:bCs/>
+        </w:rPr>
+        <w:t xml:space="preserve"> (directorio o archivo) específico. En este caso vamos a proteger el </w:t>
+      </w:r>
+      <w:proofErr w:type="spellStart"/>
+      <w:r>
+        <w:rPr>
+          <w:b/>
+          <w:bCs/>
+        </w:rPr>
+        <w:t>document</w:t>
+      </w:r>
+      <w:proofErr w:type="spellEnd"/>
+      <w:r>
+        <w:rPr>
+          <w:b/>
+          <w:bCs/>
+        </w:rPr>
+        <w:t xml:space="preserve"> </w:t>
+      </w:r>
+      <w:proofErr w:type="spellStart"/>
+      <w:r>
+        <w:rPr>
+          <w:b/>
+          <w:bCs/>
+        </w:rPr>
+        <w:t>root</w:t>
+      </w:r>
+      <w:proofErr w:type="spellEnd"/>
+      <w:r>
+        <w:rPr>
+          <w:b/>
+          <w:bCs/>
+        </w:rPr>
+        <w:t xml:space="preserve"> (la página principal) de nuestro sitio. Para ello, añadiremos lo siguiente al fichero de configuración en la sección de la raíz:</w:t>
+      </w:r>
+    </w:p>
+    <w:p>
+      <w:pPr>
+        <w:pStyle w:val="Prrafodelista"/>
+        <w:rPr>
+          <w:b/>
+          <w:bCs/>
+        </w:rPr>
+      </w:pPr>
+      <w:r>
+        <w:rPr>
+          <w:b/>
+          <w:bCs/>
+          <w:noProof/>
         </w:rPr>
         <w:drawing>
           <wp:inline distT="0" distB="0" distL="0" distR="0" wp14:anchorId="7E0B8CA8" wp14:editId="4673FA98">
@@ -721,6 +941,7 @@
         <w:rPr>
           <w:b/>
           <w:bCs/>
+          <w:noProof/>
         </w:rPr>
         <w:drawing>
           <wp:inline distT="0" distB="0" distL="0" distR="0" wp14:anchorId="623E3CEF" wp14:editId="0F361E0D">
@@ -797,6 +1018,7 @@
         <w:rPr>
           <w:b/>
           <w:bCs/>
+          <w:noProof/>
         </w:rPr>
         <w:drawing>
           <wp:inline distT="0" distB="0" distL="0" distR="0" wp14:anchorId="180722DE" wp14:editId="64D152A6">
@@ -876,6 +1098,7 @@
         <w:rPr>
           <w:b/>
           <w:bCs/>
+          <w:noProof/>
         </w:rPr>
         <w:drawing>
           <wp:inline distT="0" distB="0" distL="0" distR="0" wp14:anchorId="79B965E3" wp14:editId="242EE96A">
@@ -940,7 +1163,23 @@
           <w:b/>
           <w:bCs/>
         </w:rPr>
-        <w:t>¿Qué error aparece si no realizamos la autentificación? ¿Podrías realizar un html qué aparezca en lugar de ese error?</w:t>
+        <w:t xml:space="preserve">¿Qué error aparece si no realizamos la autentificación? ¿Podrías realizar un </w:t>
+      </w:r>
+      <w:proofErr w:type="spellStart"/>
+      <w:r>
+        <w:rPr>
+          <w:b/>
+          <w:bCs/>
+        </w:rPr>
+        <w:t>html</w:t>
+      </w:r>
+      <w:proofErr w:type="spellEnd"/>
+      <w:r>
+        <w:rPr>
+          <w:b/>
+          <w:bCs/>
+        </w:rPr>
+        <w:t xml:space="preserve"> qué aparezca en lugar de ese error?</w:t>
       </w:r>
     </w:p>
     <w:p>
@@ -955,6 +1194,7 @@
         <w:rPr>
           <w:b/>
           <w:bCs/>
+          <w:noProof/>
         </w:rPr>
         <w:drawing>
           <wp:inline distT="0" distB="0" distL="0" distR="0" wp14:anchorId="16E823E1" wp14:editId="2FF84AA6">
@@ -1033,7 +1273,15 @@
       </w:pPr>
       <w:r>
         <w:lastRenderedPageBreak/>
-        <w:t>Creo el html personalizado</w:t>
+        <w:t xml:space="preserve">Creo el </w:t>
+      </w:r>
+      <w:proofErr w:type="spellStart"/>
+      <w:r>
+        <w:t>html</w:t>
+      </w:r>
+      <w:proofErr w:type="spellEnd"/>
+      <w:r>
+        <w:t xml:space="preserve"> personalizado</w:t>
       </w:r>
     </w:p>
     <w:p>
@@ -1041,6 +1289,9 @@
         <w:ind w:firstLine="708"/>
       </w:pPr>
       <w:r>
+        <w:rPr>
+          <w:noProof/>
+        </w:rPr>
         <w:drawing>
           <wp:inline distT="0" distB="0" distL="0" distR="0" wp14:anchorId="06925F43" wp14:editId="4C94150B">
             <wp:extent cx="5400040" cy="353060"/>
@@ -1083,6 +1334,9 @@
         <w:ind w:firstLine="708"/>
       </w:pPr>
       <w:r>
+        <w:rPr>
+          <w:noProof/>
+        </w:rPr>
         <w:drawing>
           <wp:inline distT="0" distB="0" distL="0" distR="0" wp14:anchorId="211D9B00" wp14:editId="739B34B8">
             <wp:extent cx="5400040" cy="1978025"/>
@@ -1125,6 +1379,9 @@
         <w:ind w:firstLine="708"/>
       </w:pPr>
       <w:r>
+        <w:rPr>
+          <w:noProof/>
+        </w:rPr>
         <w:drawing>
           <wp:inline distT="0" distB="0" distL="0" distR="0" wp14:anchorId="356A8A66" wp14:editId="30915024">
             <wp:extent cx="3534268" cy="552527"/>
@@ -1172,14 +1429,22 @@
         <w:ind w:firstLine="708"/>
       </w:pPr>
       <w:r>
-        <w:t>Configuro para que aparezca ese html</w:t>
-      </w:r>
+        <w:t xml:space="preserve">Configuro para que aparezca ese </w:t>
+      </w:r>
+      <w:proofErr w:type="spellStart"/>
+      <w:r>
+        <w:t>html</w:t>
+      </w:r>
+      <w:proofErr w:type="spellEnd"/>
     </w:p>
     <w:p>
       <w:pPr>
         <w:ind w:firstLine="708"/>
       </w:pPr>
       <w:r>
+        <w:rPr>
+          <w:noProof/>
+        </w:rPr>
         <w:drawing>
           <wp:inline distT="0" distB="0" distL="0" distR="0" wp14:anchorId="275E1084" wp14:editId="5EAC59F7">
             <wp:extent cx="5382376" cy="247685"/>
@@ -1222,6 +1487,9 @@
         <w:ind w:firstLine="708"/>
       </w:pPr>
       <w:r>
+        <w:rPr>
+          <w:noProof/>
+        </w:rPr>
         <w:drawing>
           <wp:inline distT="0" distB="0" distL="0" distR="0" wp14:anchorId="4489A0F4" wp14:editId="09509057">
             <wp:extent cx="5400040" cy="4114165"/>
@@ -1269,6 +1537,9 @@
         <w:ind w:firstLine="708"/>
       </w:pPr>
       <w:r>
+        <w:rPr>
+          <w:noProof/>
+        </w:rPr>
         <w:drawing>
           <wp:inline distT="0" distB="0" distL="0" distR="0" wp14:anchorId="69825E40" wp14:editId="015D0C69">
             <wp:extent cx="5382376" cy="552527"/>
@@ -1311,6 +1582,9 @@
         <w:ind w:firstLine="708"/>
       </w:pPr>
       <w:r>
+        <w:rPr>
+          <w:noProof/>
+        </w:rPr>
         <w:drawing>
           <wp:inline distT="0" distB="0" distL="0" distR="0" wp14:anchorId="09E0881F" wp14:editId="05D2B1D5">
             <wp:extent cx="4763165" cy="371527"/>
@@ -1358,6 +1632,9 @@
         <w:ind w:firstLine="708"/>
       </w:pPr>
       <w:r>
+        <w:rPr>
+          <w:noProof/>
+        </w:rPr>
         <w:drawing>
           <wp:inline distT="0" distB="0" distL="0" distR="0" wp14:anchorId="505BF168" wp14:editId="6953FD22">
             <wp:extent cx="5400040" cy="1180465"/>
@@ -1395,6 +1672,1983 @@
         </w:drawing>
       </w:r>
     </w:p>
+    <w:p>
+      <w:pPr>
+        <w:ind w:firstLine="708"/>
+      </w:pPr>
+    </w:p>
+    <w:p>
+      <w:pPr>
+        <w:ind w:firstLine="708"/>
+      </w:pPr>
+    </w:p>
+    <w:p>
+      <w:pPr>
+        <w:ind w:firstLine="708"/>
+      </w:pPr>
+    </w:p>
+    <w:p>
+      <w:pPr>
+        <w:ind w:firstLine="708"/>
+      </w:pPr>
+    </w:p>
+    <w:p>
+      <w:pPr>
+        <w:ind w:firstLine="708"/>
+      </w:pPr>
+    </w:p>
+    <w:p>
+      <w:pPr>
+        <w:ind w:firstLine="708"/>
+      </w:pPr>
+    </w:p>
+    <w:p>
+      <w:pPr>
+        <w:ind w:firstLine="708"/>
+      </w:pPr>
+    </w:p>
+    <w:p>
+      <w:pPr>
+        <w:ind w:firstLine="708"/>
+      </w:pPr>
+    </w:p>
+    <w:p>
+      <w:pPr>
+        <w:ind w:firstLine="708"/>
+      </w:pPr>
+    </w:p>
+    <w:p>
+      <w:pPr>
+        <w:ind w:firstLine="708"/>
+      </w:pPr>
+    </w:p>
+    <w:p>
+      <w:pPr>
+        <w:ind w:firstLine="708"/>
+      </w:pPr>
+    </w:p>
+    <w:p>
+      <w:pPr>
+        <w:ind w:firstLine="708"/>
+      </w:pPr>
+    </w:p>
+    <w:p>
+      <w:pPr>
+        <w:ind w:firstLine="708"/>
+      </w:pPr>
+    </w:p>
+    <w:p>
+      <w:pPr>
+        <w:ind w:firstLine="708"/>
+      </w:pPr>
+    </w:p>
+    <w:p>
+      <w:pPr>
+        <w:ind w:firstLine="708"/>
+      </w:pPr>
+    </w:p>
+    <w:p>
+      <w:pPr>
+        <w:ind w:firstLine="708"/>
+      </w:pPr>
+    </w:p>
+    <w:p>
+      <w:pPr>
+        <w:ind w:firstLine="708"/>
+      </w:pPr>
+    </w:p>
+    <w:p>
+      <w:pPr>
+        <w:ind w:firstLine="708"/>
+      </w:pPr>
+    </w:p>
+    <w:p>
+      <w:pPr>
+        <w:ind w:firstLine="708"/>
+        <w:rPr>
+          <w:b/>
+          <w:bCs/>
+          <w:u w:val="single"/>
+        </w:rPr>
+      </w:pPr>
+      <w:r>
+        <w:rPr>
+          <w:b/>
+          <w:bCs/>
+          <w:u w:val="single"/>
+        </w:rPr>
+        <w:lastRenderedPageBreak/>
+        <w:t>Apache</w:t>
+      </w:r>
+    </w:p>
+    <w:p>
+      <w:pPr>
+        <w:pStyle w:val="Prrafodelista"/>
+        <w:numPr>
+          <w:ilvl w:val="0"/>
+          <w:numId w:val="2"/>
+        </w:numPr>
+        <w:rPr>
+          <w:b/>
+          <w:bCs/>
+        </w:rPr>
+      </w:pPr>
+      <w:r>
+        <w:rPr>
+          <w:b/>
+          <w:bCs/>
+        </w:rPr>
+        <w:t xml:space="preserve">Por cambiar, en Apache se puede utilizar el comando </w:t>
+      </w:r>
+      <w:proofErr w:type="spellStart"/>
+      <w:r>
+        <w:rPr>
+          <w:b/>
+          <w:bCs/>
+        </w:rPr>
+        <w:t>htpasswd</w:t>
+      </w:r>
+      <w:proofErr w:type="spellEnd"/>
+      <w:r>
+        <w:rPr>
+          <w:b/>
+          <w:bCs/>
+        </w:rPr>
+        <w:t xml:space="preserve"> para crear la contraseña. Esta instrucción en nuestro sistema se debería encontrar dentro del paquete apache2-utils. Comprueba que este paquete se encuentra dentro del sistema.</w:t>
+      </w:r>
+    </w:p>
+    <w:p>
+      <w:pPr>
+        <w:pStyle w:val="Prrafodelista"/>
+        <w:ind w:left="1068"/>
+      </w:pPr>
+      <w:r>
+        <w:drawing>
+          <wp:inline distT="0" distB="0" distL="0" distR="0" wp14:anchorId="3AF6371B" wp14:editId="07ED2268">
+            <wp:extent cx="5400040" cy="590550"/>
+            <wp:effectExtent l="0" t="0" r="0" b="0"/>
+            <wp:docPr id="2105711164" name="Imagen 1"/>
+            <wp:cNvGraphicFramePr>
+              <a:graphicFrameLocks xmlns:a="http://schemas.openxmlformats.org/drawingml/2006/main" noChangeAspect="1"/>
+            </wp:cNvGraphicFramePr>
+            <a:graphic xmlns:a="http://schemas.openxmlformats.org/drawingml/2006/main">
+              <a:graphicData uri="http://schemas.openxmlformats.org/drawingml/2006/picture">
+                <pic:pic xmlns:pic="http://schemas.openxmlformats.org/drawingml/2006/picture">
+                  <pic:nvPicPr>
+                    <pic:cNvPr id="2105711164" name=""/>
+                    <pic:cNvPicPr/>
+                  </pic:nvPicPr>
+                  <pic:blipFill>
+                    <a:blip r:embed="rId25"/>
+                    <a:stretch>
+                      <a:fillRect/>
+                    </a:stretch>
+                  </pic:blipFill>
+                  <pic:spPr>
+                    <a:xfrm>
+                      <a:off x="0" y="0"/>
+                      <a:ext cx="5400040" cy="590550"/>
+                    </a:xfrm>
+                    <a:prstGeom prst="rect">
+                      <a:avLst/>
+                    </a:prstGeom>
+                  </pic:spPr>
+                </pic:pic>
+              </a:graphicData>
+            </a:graphic>
+          </wp:inline>
+        </w:drawing>
+      </w:r>
+    </w:p>
+    <w:p>
+      <w:pPr>
+        <w:pStyle w:val="Prrafodelista"/>
+        <w:ind w:left="1068"/>
+      </w:pPr>
+    </w:p>
+    <w:p>
+      <w:pPr>
+        <w:pStyle w:val="Prrafodelista"/>
+        <w:numPr>
+          <w:ilvl w:val="0"/>
+          <w:numId w:val="2"/>
+        </w:numPr>
+        <w:rPr>
+          <w:b/>
+          <w:bCs/>
+        </w:rPr>
+      </w:pPr>
+      <w:r>
+        <w:rPr>
+          <w:b/>
+          <w:bCs/>
+        </w:rPr>
+        <w:t>En caso de no encontrarlo, se deberá instalar.</w:t>
+      </w:r>
+    </w:p>
+    <w:p>
+      <w:pPr>
+        <w:pStyle w:val="Prrafodelista"/>
+        <w:ind w:left="1068"/>
+      </w:pPr>
+      <w:r>
+        <w:drawing>
+          <wp:inline distT="0" distB="0" distL="0" distR="0" wp14:anchorId="23D56DBE" wp14:editId="569D64E3">
+            <wp:extent cx="5210902" cy="1238423"/>
+            <wp:effectExtent l="0" t="0" r="0" b="0"/>
+            <wp:docPr id="1719600953" name="Imagen 1" descr="Texto&#10;&#10;Descripción generada automáticamente"/>
+            <wp:cNvGraphicFramePr>
+              <a:graphicFrameLocks xmlns:a="http://schemas.openxmlformats.org/drawingml/2006/main" noChangeAspect="1"/>
+            </wp:cNvGraphicFramePr>
+            <a:graphic xmlns:a="http://schemas.openxmlformats.org/drawingml/2006/main">
+              <a:graphicData uri="http://schemas.openxmlformats.org/drawingml/2006/picture">
+                <pic:pic xmlns:pic="http://schemas.openxmlformats.org/drawingml/2006/picture">
+                  <pic:nvPicPr>
+                    <pic:cNvPr id="1719600953" name="Imagen 1" descr="Texto&#10;&#10;Descripción generada automáticamente"/>
+                    <pic:cNvPicPr/>
+                  </pic:nvPicPr>
+                  <pic:blipFill>
+                    <a:blip r:embed="rId26"/>
+                    <a:stretch>
+                      <a:fillRect/>
+                    </a:stretch>
+                  </pic:blipFill>
+                  <pic:spPr>
+                    <a:xfrm>
+                      <a:off x="0" y="0"/>
+                      <a:ext cx="5210902" cy="1238423"/>
+                    </a:xfrm>
+                    <a:prstGeom prst="rect">
+                      <a:avLst/>
+                    </a:prstGeom>
+                  </pic:spPr>
+                </pic:pic>
+              </a:graphicData>
+            </a:graphic>
+          </wp:inline>
+        </w:drawing>
+      </w:r>
+    </w:p>
+    <w:p>
+      <w:pPr>
+        <w:pStyle w:val="Prrafodelista"/>
+        <w:ind w:left="1068"/>
+      </w:pPr>
+      <w:r>
+        <w:drawing>
+          <wp:inline distT="0" distB="0" distL="0" distR="0" wp14:anchorId="5D106821" wp14:editId="100B3364">
+            <wp:extent cx="4201111" cy="1143160"/>
+            <wp:effectExtent l="0" t="0" r="0" b="0"/>
+            <wp:docPr id="1681145782" name="Imagen 1" descr="Texto&#10;&#10;Descripción generada automáticamente"/>
+            <wp:cNvGraphicFramePr>
+              <a:graphicFrameLocks xmlns:a="http://schemas.openxmlformats.org/drawingml/2006/main" noChangeAspect="1"/>
+            </wp:cNvGraphicFramePr>
+            <a:graphic xmlns:a="http://schemas.openxmlformats.org/drawingml/2006/main">
+              <a:graphicData uri="http://schemas.openxmlformats.org/drawingml/2006/picture">
+                <pic:pic xmlns:pic="http://schemas.openxmlformats.org/drawingml/2006/picture">
+                  <pic:nvPicPr>
+                    <pic:cNvPr id="1681145782" name="Imagen 1" descr="Texto&#10;&#10;Descripción generada automáticamente"/>
+                    <pic:cNvPicPr/>
+                  </pic:nvPicPr>
+                  <pic:blipFill>
+                    <a:blip r:embed="rId27"/>
+                    <a:stretch>
+                      <a:fillRect/>
+                    </a:stretch>
+                  </pic:blipFill>
+                  <pic:spPr>
+                    <a:xfrm>
+                      <a:off x="0" y="0"/>
+                      <a:ext cx="4201111" cy="1143160"/>
+                    </a:xfrm>
+                    <a:prstGeom prst="rect">
+                      <a:avLst/>
+                    </a:prstGeom>
+                  </pic:spPr>
+                </pic:pic>
+              </a:graphicData>
+            </a:graphic>
+          </wp:inline>
+        </w:drawing>
+      </w:r>
+    </w:p>
+    <w:p>
+      <w:pPr>
+        <w:pStyle w:val="Prrafodelista"/>
+        <w:ind w:left="1068"/>
+      </w:pPr>
+    </w:p>
+    <w:p>
+      <w:pPr>
+        <w:pStyle w:val="Prrafodelista"/>
+        <w:numPr>
+          <w:ilvl w:val="0"/>
+          <w:numId w:val="2"/>
+        </w:numPr>
+        <w:rPr>
+          <w:b/>
+          <w:bCs/>
+        </w:rPr>
+      </w:pPr>
+      <w:r>
+        <w:rPr>
+          <w:b/>
+          <w:bCs/>
+        </w:rPr>
+        <w:t>Se creará un fichero oculto en /</w:t>
+      </w:r>
+      <w:proofErr w:type="spellStart"/>
+      <w:r>
+        <w:rPr>
+          <w:b/>
+          <w:bCs/>
+        </w:rPr>
+        <w:t>etc</w:t>
+      </w:r>
+      <w:proofErr w:type="spellEnd"/>
+      <w:r>
+        <w:rPr>
+          <w:b/>
+          <w:bCs/>
+        </w:rPr>
+        <w:t>/apache2 llamado .</w:t>
+      </w:r>
+      <w:proofErr w:type="spellStart"/>
+      <w:r>
+        <w:rPr>
+          <w:b/>
+          <w:bCs/>
+        </w:rPr>
+        <w:t>htpasswd</w:t>
+      </w:r>
+      <w:proofErr w:type="spellEnd"/>
+      <w:r>
+        <w:rPr>
+          <w:b/>
+          <w:bCs/>
+        </w:rPr>
+        <w:t xml:space="preserve">. Utilizando el comando </w:t>
+      </w:r>
+      <w:proofErr w:type="spellStart"/>
+      <w:r>
+        <w:rPr>
+          <w:b/>
+          <w:bCs/>
+        </w:rPr>
+        <w:t>htpasswd</w:t>
+      </w:r>
+      <w:proofErr w:type="spellEnd"/>
+      <w:r>
+        <w:rPr>
+          <w:b/>
+          <w:bCs/>
+        </w:rPr>
+        <w:t xml:space="preserve"> directamente podemos crear el fichero con el primer usuario</w:t>
+      </w:r>
+    </w:p>
+    <w:p>
+      <w:pPr>
+        <w:pStyle w:val="Prrafodelista"/>
+        <w:ind w:left="1068"/>
+      </w:pPr>
+      <w:r>
+        <w:drawing>
+          <wp:inline distT="0" distB="0" distL="0" distR="0" wp14:anchorId="532179FF" wp14:editId="531EF133">
+            <wp:extent cx="5334744" cy="695422"/>
+            <wp:effectExtent l="0" t="0" r="0" b="9525"/>
+            <wp:docPr id="1401406390" name="Imagen 1" descr="Texto&#10;&#10;Descripción generada automáticamente"/>
+            <wp:cNvGraphicFramePr>
+              <a:graphicFrameLocks xmlns:a="http://schemas.openxmlformats.org/drawingml/2006/main" noChangeAspect="1"/>
+            </wp:cNvGraphicFramePr>
+            <a:graphic xmlns:a="http://schemas.openxmlformats.org/drawingml/2006/main">
+              <a:graphicData uri="http://schemas.openxmlformats.org/drawingml/2006/picture">
+                <pic:pic xmlns:pic="http://schemas.openxmlformats.org/drawingml/2006/picture">
+                  <pic:nvPicPr>
+                    <pic:cNvPr id="1401406390" name="Imagen 1" descr="Texto&#10;&#10;Descripción generada automáticamente"/>
+                    <pic:cNvPicPr/>
+                  </pic:nvPicPr>
+                  <pic:blipFill>
+                    <a:blip r:embed="rId28"/>
+                    <a:stretch>
+                      <a:fillRect/>
+                    </a:stretch>
+                  </pic:blipFill>
+                  <pic:spPr>
+                    <a:xfrm>
+                      <a:off x="0" y="0"/>
+                      <a:ext cx="5334744" cy="695422"/>
+                    </a:xfrm>
+                    <a:prstGeom prst="rect">
+                      <a:avLst/>
+                    </a:prstGeom>
+                  </pic:spPr>
+                </pic:pic>
+              </a:graphicData>
+            </a:graphic>
+          </wp:inline>
+        </w:drawing>
+      </w:r>
+    </w:p>
+    <w:p>
+      <w:pPr>
+        <w:pStyle w:val="Prrafodelista"/>
+        <w:ind w:left="1068"/>
+      </w:pPr>
+    </w:p>
+    <w:p>
+      <w:pPr>
+        <w:pStyle w:val="Prrafodelista"/>
+        <w:ind w:left="1068"/>
+      </w:pPr>
+      <w:r>
+        <w:t>La e</w:t>
+      </w:r>
+      <w:r>
+        <w:t>xtensión -c</w:t>
+      </w:r>
+      <w:r>
+        <w:t xml:space="preserve"> c</w:t>
+      </w:r>
+      <w:r>
+        <w:t>rea el archivo especificado (.</w:t>
+      </w:r>
+      <w:proofErr w:type="spellStart"/>
+      <w:r>
+        <w:t>htpasswd</w:t>
+      </w:r>
+      <w:proofErr w:type="spellEnd"/>
+      <w:r>
+        <w:t>). Si ya existe, lo sobrescribe. Si deseas añadir usuarios sin sobrescribir, no utilices -c</w:t>
+      </w:r>
+    </w:p>
+    <w:p>
+      <w:pPr>
+        <w:pStyle w:val="Prrafodelista"/>
+        <w:ind w:left="1068"/>
+      </w:pPr>
+    </w:p>
+    <w:p>
+      <w:pPr>
+        <w:pStyle w:val="Prrafodelista"/>
+        <w:numPr>
+          <w:ilvl w:val="0"/>
+          <w:numId w:val="2"/>
+        </w:numPr>
+        <w:rPr>
+          <w:b/>
+          <w:bCs/>
+        </w:rPr>
+      </w:pPr>
+      <w:r>
+        <w:rPr>
+          <w:b/>
+          <w:bCs/>
+        </w:rPr>
+        <w:t xml:space="preserve">Añade más usuarios utilizando el comando </w:t>
+      </w:r>
+      <w:proofErr w:type="spellStart"/>
+      <w:r>
+        <w:rPr>
+          <w:b/>
+          <w:bCs/>
+        </w:rPr>
+        <w:t>htpasswd</w:t>
+      </w:r>
+      <w:proofErr w:type="spellEnd"/>
+      <w:r>
+        <w:rPr>
+          <w:b/>
+          <w:bCs/>
+        </w:rPr>
+        <w:t>.</w:t>
+      </w:r>
+    </w:p>
+    <w:p>
+      <w:pPr>
+        <w:pStyle w:val="Prrafodelista"/>
+        <w:ind w:left="1068"/>
+      </w:pPr>
+      <w:r>
+        <w:drawing>
+          <wp:inline distT="0" distB="0" distL="0" distR="0" wp14:anchorId="6C52F871" wp14:editId="3CC41953">
+            <wp:extent cx="5134692" cy="743054"/>
+            <wp:effectExtent l="0" t="0" r="0" b="0"/>
+            <wp:docPr id="639510307" name="Imagen 1" descr="Texto&#10;&#10;Descripción generada automáticamente"/>
+            <wp:cNvGraphicFramePr>
+              <a:graphicFrameLocks xmlns:a="http://schemas.openxmlformats.org/drawingml/2006/main" noChangeAspect="1"/>
+            </wp:cNvGraphicFramePr>
+            <a:graphic xmlns:a="http://schemas.openxmlformats.org/drawingml/2006/main">
+              <a:graphicData uri="http://schemas.openxmlformats.org/drawingml/2006/picture">
+                <pic:pic xmlns:pic="http://schemas.openxmlformats.org/drawingml/2006/picture">
+                  <pic:nvPicPr>
+                    <pic:cNvPr id="639510307" name="Imagen 1" descr="Texto&#10;&#10;Descripción generada automáticamente"/>
+                    <pic:cNvPicPr/>
+                  </pic:nvPicPr>
+                  <pic:blipFill>
+                    <a:blip r:embed="rId29"/>
+                    <a:stretch>
+                      <a:fillRect/>
+                    </a:stretch>
+                  </pic:blipFill>
+                  <pic:spPr>
+                    <a:xfrm>
+                      <a:off x="0" y="0"/>
+                      <a:ext cx="5134692" cy="743054"/>
+                    </a:xfrm>
+                    <a:prstGeom prst="rect">
+                      <a:avLst/>
+                    </a:prstGeom>
+                  </pic:spPr>
+                </pic:pic>
+              </a:graphicData>
+            </a:graphic>
+          </wp:inline>
+        </w:drawing>
+      </w:r>
+    </w:p>
+    <w:p>
+      <w:pPr>
+        <w:pStyle w:val="Prrafodelista"/>
+        <w:ind w:left="1068"/>
+      </w:pPr>
+    </w:p>
+    <w:p>
+      <w:pPr>
+        <w:pStyle w:val="Prrafodelista"/>
+        <w:ind w:left="1068"/>
+      </w:pPr>
+    </w:p>
+    <w:p>
+      <w:pPr>
+        <w:pStyle w:val="Prrafodelista"/>
+        <w:ind w:left="1068"/>
+      </w:pPr>
+    </w:p>
+    <w:p>
+      <w:pPr>
+        <w:pStyle w:val="Prrafodelista"/>
+        <w:numPr>
+          <w:ilvl w:val="0"/>
+          <w:numId w:val="2"/>
+        </w:numPr>
+        <w:rPr>
+          <w:b/>
+          <w:bCs/>
+        </w:rPr>
+      </w:pPr>
+      <w:r>
+        <w:rPr>
+          <w:b/>
+          <w:bCs/>
+        </w:rPr>
+        <w:lastRenderedPageBreak/>
+        <w:t>Comprueba que las contraseñas de los diferentes usuarios que has creado en el fichero aparecen cifradas.</w:t>
+      </w:r>
+    </w:p>
+    <w:p>
+      <w:pPr>
+        <w:pStyle w:val="Prrafodelista"/>
+        <w:ind w:left="1068"/>
+        <w:rPr>
+          <w:b/>
+          <w:bCs/>
+        </w:rPr>
+      </w:pPr>
+      <w:r>
+        <w:rPr>
+          <w:b/>
+          <w:bCs/>
+        </w:rPr>
+        <w:drawing>
+          <wp:inline distT="0" distB="0" distL="0" distR="0" wp14:anchorId="286555F6" wp14:editId="4186C61D">
+            <wp:extent cx="5400040" cy="1555750"/>
+            <wp:effectExtent l="0" t="0" r="0" b="6350"/>
+            <wp:docPr id="448733037" name="Imagen 1" descr="Interfaz de usuario gráfica, Texto, Aplicación, Word&#10;&#10;Descripción generada automáticamente"/>
+            <wp:cNvGraphicFramePr>
+              <a:graphicFrameLocks xmlns:a="http://schemas.openxmlformats.org/drawingml/2006/main" noChangeAspect="1"/>
+            </wp:cNvGraphicFramePr>
+            <a:graphic xmlns:a="http://schemas.openxmlformats.org/drawingml/2006/main">
+              <a:graphicData uri="http://schemas.openxmlformats.org/drawingml/2006/picture">
+                <pic:pic xmlns:pic="http://schemas.openxmlformats.org/drawingml/2006/picture">
+                  <pic:nvPicPr>
+                    <pic:cNvPr id="448733037" name="Imagen 1" descr="Interfaz de usuario gráfica, Texto, Aplicación, Word&#10;&#10;Descripción generada automáticamente"/>
+                    <pic:cNvPicPr/>
+                  </pic:nvPicPr>
+                  <pic:blipFill>
+                    <a:blip r:embed="rId30"/>
+                    <a:stretch>
+                      <a:fillRect/>
+                    </a:stretch>
+                  </pic:blipFill>
+                  <pic:spPr>
+                    <a:xfrm>
+                      <a:off x="0" y="0"/>
+                      <a:ext cx="5400040" cy="1555750"/>
+                    </a:xfrm>
+                    <a:prstGeom prst="rect">
+                      <a:avLst/>
+                    </a:prstGeom>
+                  </pic:spPr>
+                </pic:pic>
+              </a:graphicData>
+            </a:graphic>
+          </wp:inline>
+        </w:drawing>
+      </w:r>
+    </w:p>
+    <w:p>
+      <w:pPr>
+        <w:pStyle w:val="Prrafodelista"/>
+        <w:ind w:left="1068"/>
+        <w:rPr>
+          <w:b/>
+          <w:bCs/>
+        </w:rPr>
+      </w:pPr>
+    </w:p>
+    <w:p>
+      <w:pPr>
+        <w:pStyle w:val="Prrafodelista"/>
+        <w:numPr>
+          <w:ilvl w:val="0"/>
+          <w:numId w:val="2"/>
+        </w:numPr>
+        <w:rPr>
+          <w:b/>
+          <w:bCs/>
+        </w:rPr>
+      </w:pPr>
+      <w:r>
+        <w:rPr>
+          <w:b/>
+          <w:bCs/>
+        </w:rPr>
+        <w:t xml:space="preserve">Este método para crear usuarios con contraseña es igual de válido que el implementado para </w:t>
+      </w:r>
+      <w:proofErr w:type="spellStart"/>
+      <w:r>
+        <w:rPr>
+          <w:b/>
+          <w:bCs/>
+        </w:rPr>
+        <w:t>Nginx</w:t>
+      </w:r>
+      <w:proofErr w:type="spellEnd"/>
+      <w:r>
+        <w:rPr>
+          <w:b/>
+          <w:bCs/>
+        </w:rPr>
+        <w:t>. Confírmalo creando un nuevo usuario con su contraseña utilizando la otra implementación.</w:t>
+      </w:r>
+    </w:p>
+    <w:p>
+      <w:pPr>
+        <w:pStyle w:val="Prrafodelista"/>
+        <w:ind w:left="1068"/>
+        <w:rPr>
+          <w:b/>
+          <w:bCs/>
+        </w:rPr>
+      </w:pPr>
+      <w:r>
+        <w:rPr>
+          <w:b/>
+          <w:bCs/>
+        </w:rPr>
+        <w:drawing>
+          <wp:inline distT="0" distB="0" distL="0" distR="0" wp14:anchorId="42A1EADD" wp14:editId="40C794A8">
+            <wp:extent cx="5249008" cy="847843"/>
+            <wp:effectExtent l="0" t="0" r="8890" b="9525"/>
+            <wp:docPr id="518298665" name="Imagen 1" descr="Texto&#10;&#10;Descripción generada automáticamente"/>
+            <wp:cNvGraphicFramePr>
+              <a:graphicFrameLocks xmlns:a="http://schemas.openxmlformats.org/drawingml/2006/main" noChangeAspect="1"/>
+            </wp:cNvGraphicFramePr>
+            <a:graphic xmlns:a="http://schemas.openxmlformats.org/drawingml/2006/main">
+              <a:graphicData uri="http://schemas.openxmlformats.org/drawingml/2006/picture">
+                <pic:pic xmlns:pic="http://schemas.openxmlformats.org/drawingml/2006/picture">
+                  <pic:nvPicPr>
+                    <pic:cNvPr id="518298665" name="Imagen 1" descr="Texto&#10;&#10;Descripción generada automáticamente"/>
+                    <pic:cNvPicPr/>
+                  </pic:nvPicPr>
+                  <pic:blipFill>
+                    <a:blip r:embed="rId31"/>
+                    <a:stretch>
+                      <a:fillRect/>
+                    </a:stretch>
+                  </pic:blipFill>
+                  <pic:spPr>
+                    <a:xfrm>
+                      <a:off x="0" y="0"/>
+                      <a:ext cx="5249008" cy="847843"/>
+                    </a:xfrm>
+                    <a:prstGeom prst="rect">
+                      <a:avLst/>
+                    </a:prstGeom>
+                  </pic:spPr>
+                </pic:pic>
+              </a:graphicData>
+            </a:graphic>
+          </wp:inline>
+        </w:drawing>
+      </w:r>
+    </w:p>
+    <w:p>
+      <w:pPr>
+        <w:pStyle w:val="Prrafodelista"/>
+        <w:ind w:left="1068"/>
+        <w:rPr>
+          <w:b/>
+          <w:bCs/>
+        </w:rPr>
+      </w:pPr>
+    </w:p>
+    <w:p>
+      <w:pPr>
+        <w:pStyle w:val="Prrafodelista"/>
+        <w:ind w:left="1068"/>
+        <w:rPr>
+          <w:b/>
+          <w:bCs/>
+        </w:rPr>
+      </w:pPr>
+      <w:r>
+        <w:rPr>
+          <w:b/>
+          <w:bCs/>
+        </w:rPr>
+        <w:drawing>
+          <wp:inline distT="0" distB="0" distL="0" distR="0" wp14:anchorId="3054A756" wp14:editId="405DCCEB">
+            <wp:extent cx="3715268" cy="952633"/>
+            <wp:effectExtent l="0" t="0" r="0" b="0"/>
+            <wp:docPr id="472480989" name="Imagen 1" descr="Texto&#10;&#10;Descripción generada automáticamente"/>
+            <wp:cNvGraphicFramePr>
+              <a:graphicFrameLocks xmlns:a="http://schemas.openxmlformats.org/drawingml/2006/main" noChangeAspect="1"/>
+            </wp:cNvGraphicFramePr>
+            <a:graphic xmlns:a="http://schemas.openxmlformats.org/drawingml/2006/main">
+              <a:graphicData uri="http://schemas.openxmlformats.org/drawingml/2006/picture">
+                <pic:pic xmlns:pic="http://schemas.openxmlformats.org/drawingml/2006/picture">
+                  <pic:nvPicPr>
+                    <pic:cNvPr id="472480989" name="Imagen 1" descr="Texto&#10;&#10;Descripción generada automáticamente"/>
+                    <pic:cNvPicPr/>
+                  </pic:nvPicPr>
+                  <pic:blipFill>
+                    <a:blip r:embed="rId32"/>
+                    <a:stretch>
+                      <a:fillRect/>
+                    </a:stretch>
+                  </pic:blipFill>
+                  <pic:spPr>
+                    <a:xfrm>
+                      <a:off x="0" y="0"/>
+                      <a:ext cx="3715268" cy="952633"/>
+                    </a:xfrm>
+                    <a:prstGeom prst="rect">
+                      <a:avLst/>
+                    </a:prstGeom>
+                  </pic:spPr>
+                </pic:pic>
+              </a:graphicData>
+            </a:graphic>
+          </wp:inline>
+        </w:drawing>
+      </w:r>
+    </w:p>
+    <w:p>
+      <w:pPr>
+        <w:pStyle w:val="Prrafodelista"/>
+        <w:ind w:left="1068"/>
+        <w:rPr>
+          <w:b/>
+          <w:bCs/>
+        </w:rPr>
+      </w:pPr>
+    </w:p>
+    <w:p>
+      <w:pPr>
+        <w:pStyle w:val="Prrafodelista"/>
+        <w:ind w:left="1068"/>
+        <w:rPr>
+          <w:b/>
+          <w:bCs/>
+        </w:rPr>
+      </w:pPr>
+      <w:r>
+        <w:rPr>
+          <w:b/>
+          <w:bCs/>
+        </w:rPr>
+        <w:drawing>
+          <wp:inline distT="0" distB="0" distL="0" distR="0" wp14:anchorId="3366BF70" wp14:editId="200BA5FD">
+            <wp:extent cx="5258534" cy="657317"/>
+            <wp:effectExtent l="0" t="0" r="0" b="9525"/>
+            <wp:docPr id="840804501" name="Imagen 1" descr="Texto&#10;&#10;Descripción generada automáticamente"/>
+            <wp:cNvGraphicFramePr>
+              <a:graphicFrameLocks xmlns:a="http://schemas.openxmlformats.org/drawingml/2006/main" noChangeAspect="1"/>
+            </wp:cNvGraphicFramePr>
+            <a:graphic xmlns:a="http://schemas.openxmlformats.org/drawingml/2006/main">
+              <a:graphicData uri="http://schemas.openxmlformats.org/drawingml/2006/picture">
+                <pic:pic xmlns:pic="http://schemas.openxmlformats.org/drawingml/2006/picture">
+                  <pic:nvPicPr>
+                    <pic:cNvPr id="840804501" name="Imagen 1" descr="Texto&#10;&#10;Descripción generada automáticamente"/>
+                    <pic:cNvPicPr/>
+                  </pic:nvPicPr>
+                  <pic:blipFill>
+                    <a:blip r:embed="rId33"/>
+                    <a:stretch>
+                      <a:fillRect/>
+                    </a:stretch>
+                  </pic:blipFill>
+                  <pic:spPr>
+                    <a:xfrm>
+                      <a:off x="0" y="0"/>
+                      <a:ext cx="5258534" cy="657317"/>
+                    </a:xfrm>
+                    <a:prstGeom prst="rect">
+                      <a:avLst/>
+                    </a:prstGeom>
+                  </pic:spPr>
+                </pic:pic>
+              </a:graphicData>
+            </a:graphic>
+          </wp:inline>
+        </w:drawing>
+      </w:r>
+    </w:p>
+    <w:p>
+      <w:pPr>
+        <w:pStyle w:val="Prrafodelista"/>
+        <w:ind w:left="1068"/>
+        <w:rPr>
+          <w:b/>
+          <w:bCs/>
+        </w:rPr>
+      </w:pPr>
+    </w:p>
+    <w:p>
+      <w:pPr>
+        <w:pStyle w:val="Prrafodelista"/>
+        <w:ind w:left="1068"/>
+        <w:rPr>
+          <w:b/>
+          <w:bCs/>
+        </w:rPr>
+      </w:pPr>
+      <w:r>
+        <w:rPr>
+          <w:b/>
+          <w:bCs/>
+        </w:rPr>
+        <w:drawing>
+          <wp:inline distT="0" distB="0" distL="0" distR="0" wp14:anchorId="76C5E483" wp14:editId="165C0E37">
+            <wp:extent cx="5400040" cy="1932940"/>
+            <wp:effectExtent l="0" t="0" r="0" b="0"/>
+            <wp:docPr id="1510722073" name="Imagen 1" descr="Interfaz de usuario gráfica, Texto, Aplicación&#10;&#10;Descripción generada automáticamente"/>
+            <wp:cNvGraphicFramePr>
+              <a:graphicFrameLocks xmlns:a="http://schemas.openxmlformats.org/drawingml/2006/main" noChangeAspect="1"/>
+            </wp:cNvGraphicFramePr>
+            <a:graphic xmlns:a="http://schemas.openxmlformats.org/drawingml/2006/main">
+              <a:graphicData uri="http://schemas.openxmlformats.org/drawingml/2006/picture">
+                <pic:pic xmlns:pic="http://schemas.openxmlformats.org/drawingml/2006/picture">
+                  <pic:nvPicPr>
+                    <pic:cNvPr id="1510722073" name="Imagen 1" descr="Interfaz de usuario gráfica, Texto, Aplicación&#10;&#10;Descripción generada automáticamente"/>
+                    <pic:cNvPicPr/>
+                  </pic:nvPicPr>
+                  <pic:blipFill>
+                    <a:blip r:embed="rId34"/>
+                    <a:stretch>
+                      <a:fillRect/>
+                    </a:stretch>
+                  </pic:blipFill>
+                  <pic:spPr>
+                    <a:xfrm>
+                      <a:off x="0" y="0"/>
+                      <a:ext cx="5400040" cy="1932940"/>
+                    </a:xfrm>
+                    <a:prstGeom prst="rect">
+                      <a:avLst/>
+                    </a:prstGeom>
+                  </pic:spPr>
+                </pic:pic>
+              </a:graphicData>
+            </a:graphic>
+          </wp:inline>
+        </w:drawing>
+      </w:r>
+    </w:p>
+    <w:p>
+      <w:pPr>
+        <w:pStyle w:val="Prrafodelista"/>
+        <w:numPr>
+          <w:ilvl w:val="0"/>
+          <w:numId w:val="2"/>
+        </w:numPr>
+        <w:rPr>
+          <w:b/>
+          <w:bCs/>
+        </w:rPr>
+      </w:pPr>
+      <w:r>
+        <w:rPr>
+          <w:b/>
+          <w:bCs/>
+        </w:rPr>
+        <w:t>Se deberá modificar el fichero de configuración de nuestro host virtual de Apache. Para ello añadiremos lo siguiente:</w:t>
+      </w:r>
+    </w:p>
+    <w:p>
+      <w:pPr>
+        <w:pStyle w:val="Prrafodelista"/>
+        <w:rPr>
+          <w:b/>
+          <w:bCs/>
+        </w:rPr>
+      </w:pPr>
+    </w:p>
+    <w:p>
+      <w:pPr>
+        <w:pStyle w:val="Prrafodelista"/>
+        <w:ind w:left="1068"/>
+        <w:rPr>
+          <w:b/>
+          <w:bCs/>
+        </w:rPr>
+      </w:pPr>
+      <w:r>
+        <w:rPr>
+          <w:b/>
+          <w:bCs/>
+        </w:rPr>
+        <w:lastRenderedPageBreak/>
+        <w:drawing>
+          <wp:inline distT="0" distB="0" distL="0" distR="0" wp14:anchorId="6D0593F3" wp14:editId="70B5F953">
+            <wp:extent cx="5400040" cy="227965"/>
+            <wp:effectExtent l="0" t="0" r="0" b="635"/>
+            <wp:docPr id="314186282" name="Imagen 1"/>
+            <wp:cNvGraphicFramePr>
+              <a:graphicFrameLocks xmlns:a="http://schemas.openxmlformats.org/drawingml/2006/main" noChangeAspect="1"/>
+            </wp:cNvGraphicFramePr>
+            <a:graphic xmlns:a="http://schemas.openxmlformats.org/drawingml/2006/main">
+              <a:graphicData uri="http://schemas.openxmlformats.org/drawingml/2006/picture">
+                <pic:pic xmlns:pic="http://schemas.openxmlformats.org/drawingml/2006/picture">
+                  <pic:nvPicPr>
+                    <pic:cNvPr id="314186282" name=""/>
+                    <pic:cNvPicPr/>
+                  </pic:nvPicPr>
+                  <pic:blipFill>
+                    <a:blip r:embed="rId35"/>
+                    <a:stretch>
+                      <a:fillRect/>
+                    </a:stretch>
+                  </pic:blipFill>
+                  <pic:spPr>
+                    <a:xfrm>
+                      <a:off x="0" y="0"/>
+                      <a:ext cx="5400040" cy="227965"/>
+                    </a:xfrm>
+                    <a:prstGeom prst="rect">
+                      <a:avLst/>
+                    </a:prstGeom>
+                  </pic:spPr>
+                </pic:pic>
+              </a:graphicData>
+            </a:graphic>
+          </wp:inline>
+        </w:drawing>
+      </w:r>
+    </w:p>
+    <w:p>
+      <w:pPr>
+        <w:pStyle w:val="Prrafodelista"/>
+        <w:ind w:firstLine="348"/>
+        <w:rPr>
+          <w:b/>
+          <w:bCs/>
+        </w:rPr>
+      </w:pPr>
+      <w:r>
+        <w:rPr>
+          <w:b/>
+          <w:bCs/>
+        </w:rPr>
+        <w:drawing>
+          <wp:inline distT="0" distB="0" distL="0" distR="0" wp14:anchorId="7C0DE9B2" wp14:editId="77245935">
+            <wp:extent cx="4707172" cy="1285837"/>
+            <wp:effectExtent l="0" t="0" r="0" b="0"/>
+            <wp:docPr id="1708706178" name="Imagen 1" descr="Texto&#10;&#10;Descripción generada automáticamente"/>
+            <wp:cNvGraphicFramePr>
+              <a:graphicFrameLocks xmlns:a="http://schemas.openxmlformats.org/drawingml/2006/main" noChangeAspect="1"/>
+            </wp:cNvGraphicFramePr>
+            <a:graphic xmlns:a="http://schemas.openxmlformats.org/drawingml/2006/main">
+              <a:graphicData uri="http://schemas.openxmlformats.org/drawingml/2006/picture">
+                <pic:pic xmlns:pic="http://schemas.openxmlformats.org/drawingml/2006/picture">
+                  <pic:nvPicPr>
+                    <pic:cNvPr id="1708706178" name="Imagen 1" descr="Texto&#10;&#10;Descripción generada automáticamente"/>
+                    <pic:cNvPicPr/>
+                  </pic:nvPicPr>
+                  <pic:blipFill>
+                    <a:blip r:embed="rId36"/>
+                    <a:stretch>
+                      <a:fillRect/>
+                    </a:stretch>
+                  </pic:blipFill>
+                  <pic:spPr>
+                    <a:xfrm>
+                      <a:off x="0" y="0"/>
+                      <a:ext cx="4716775" cy="1288460"/>
+                    </a:xfrm>
+                    <a:prstGeom prst="rect">
+                      <a:avLst/>
+                    </a:prstGeom>
+                  </pic:spPr>
+                </pic:pic>
+              </a:graphicData>
+            </a:graphic>
+          </wp:inline>
+        </w:drawing>
+      </w:r>
+    </w:p>
+    <w:p>
+      <w:pPr>
+        <w:pStyle w:val="Prrafodelista"/>
+        <w:ind w:left="1068"/>
+        <w:rPr>
+          <w:b/>
+          <w:bCs/>
+        </w:rPr>
+      </w:pPr>
+    </w:p>
+    <w:p>
+      <w:pPr>
+        <w:pStyle w:val="Prrafodelista"/>
+        <w:numPr>
+          <w:ilvl w:val="0"/>
+          <w:numId w:val="2"/>
+        </w:numPr>
+        <w:rPr>
+          <w:b/>
+          <w:bCs/>
+        </w:rPr>
+      </w:pPr>
+      <w:r>
+        <w:rPr>
+          <w:b/>
+          <w:bCs/>
+        </w:rPr>
+        <w:t>Comprobar posibles errores de sintaxis.</w:t>
+      </w:r>
+    </w:p>
+    <w:p>
+      <w:pPr>
+        <w:pStyle w:val="Prrafodelista"/>
+        <w:ind w:left="1068"/>
+        <w:rPr>
+          <w:b/>
+          <w:bCs/>
+        </w:rPr>
+      </w:pPr>
+      <w:r>
+        <w:rPr>
+          <w:b/>
+          <w:bCs/>
+        </w:rPr>
+        <w:drawing>
+          <wp:inline distT="0" distB="0" distL="0" distR="0" wp14:anchorId="4201231B" wp14:editId="79E8D2D9">
+            <wp:extent cx="5400040" cy="571500"/>
+            <wp:effectExtent l="0" t="0" r="0" b="0"/>
+            <wp:docPr id="816571036" name="Imagen 1"/>
+            <wp:cNvGraphicFramePr>
+              <a:graphicFrameLocks xmlns:a="http://schemas.openxmlformats.org/drawingml/2006/main" noChangeAspect="1"/>
+            </wp:cNvGraphicFramePr>
+            <a:graphic xmlns:a="http://schemas.openxmlformats.org/drawingml/2006/main">
+              <a:graphicData uri="http://schemas.openxmlformats.org/drawingml/2006/picture">
+                <pic:pic xmlns:pic="http://schemas.openxmlformats.org/drawingml/2006/picture">
+                  <pic:nvPicPr>
+                    <pic:cNvPr id="816571036" name=""/>
+                    <pic:cNvPicPr/>
+                  </pic:nvPicPr>
+                  <pic:blipFill>
+                    <a:blip r:embed="rId37"/>
+                    <a:stretch>
+                      <a:fillRect/>
+                    </a:stretch>
+                  </pic:blipFill>
+                  <pic:spPr>
+                    <a:xfrm>
+                      <a:off x="0" y="0"/>
+                      <a:ext cx="5400040" cy="571500"/>
+                    </a:xfrm>
+                    <a:prstGeom prst="rect">
+                      <a:avLst/>
+                    </a:prstGeom>
+                  </pic:spPr>
+                </pic:pic>
+              </a:graphicData>
+            </a:graphic>
+          </wp:inline>
+        </w:drawing>
+      </w:r>
+    </w:p>
+    <w:p>
+      <w:pPr>
+        <w:pStyle w:val="Prrafodelista"/>
+        <w:numPr>
+          <w:ilvl w:val="0"/>
+          <w:numId w:val="2"/>
+        </w:numPr>
+        <w:rPr>
+          <w:b/>
+          <w:bCs/>
+        </w:rPr>
+      </w:pPr>
+      <w:r>
+        <w:rPr>
+          <w:b/>
+          <w:bCs/>
+        </w:rPr>
+        <w:t>Reiniciar el servicio.</w:t>
+      </w:r>
+    </w:p>
+    <w:p>
+      <w:pPr>
+        <w:pStyle w:val="Prrafodelista"/>
+        <w:ind w:left="1068"/>
+        <w:rPr>
+          <w:b/>
+          <w:bCs/>
+        </w:rPr>
+      </w:pPr>
+      <w:r>
+        <w:rPr>
+          <w:b/>
+          <w:bCs/>
+        </w:rPr>
+        <w:drawing>
+          <wp:inline distT="0" distB="0" distL="0" distR="0" wp14:anchorId="669A6F16" wp14:editId="4DA47E00">
+            <wp:extent cx="4153480" cy="323895"/>
+            <wp:effectExtent l="0" t="0" r="0" b="0"/>
+            <wp:docPr id="746436668" name="Imagen 1"/>
+            <wp:cNvGraphicFramePr>
+              <a:graphicFrameLocks xmlns:a="http://schemas.openxmlformats.org/drawingml/2006/main" noChangeAspect="1"/>
+            </wp:cNvGraphicFramePr>
+            <a:graphic xmlns:a="http://schemas.openxmlformats.org/drawingml/2006/main">
+              <a:graphicData uri="http://schemas.openxmlformats.org/drawingml/2006/picture">
+                <pic:pic xmlns:pic="http://schemas.openxmlformats.org/drawingml/2006/picture">
+                  <pic:nvPicPr>
+                    <pic:cNvPr id="746436668" name=""/>
+                    <pic:cNvPicPr/>
+                  </pic:nvPicPr>
+                  <pic:blipFill>
+                    <a:blip r:embed="rId38"/>
+                    <a:stretch>
+                      <a:fillRect/>
+                    </a:stretch>
+                  </pic:blipFill>
+                  <pic:spPr>
+                    <a:xfrm>
+                      <a:off x="0" y="0"/>
+                      <a:ext cx="4153480" cy="323895"/>
+                    </a:xfrm>
+                    <a:prstGeom prst="rect">
+                      <a:avLst/>
+                    </a:prstGeom>
+                  </pic:spPr>
+                </pic:pic>
+              </a:graphicData>
+            </a:graphic>
+          </wp:inline>
+        </w:drawing>
+      </w:r>
+      <w:r>
+        <w:rPr>
+          <w:b/>
+          <w:bCs/>
+        </w:rPr>
+        <w:t>`</w:t>
+      </w:r>
+    </w:p>
+    <w:p>
+      <w:pPr>
+        <w:pStyle w:val="Prrafodelista"/>
+        <w:ind w:left="1068"/>
+        <w:rPr>
+          <w:b/>
+          <w:bCs/>
+        </w:rPr>
+      </w:pPr>
+    </w:p>
+    <w:p>
+      <w:pPr>
+        <w:pStyle w:val="Prrafodelista"/>
+        <w:ind w:left="1068"/>
+        <w:rPr>
+          <w:b/>
+          <w:bCs/>
+        </w:rPr>
+      </w:pPr>
+    </w:p>
+    <w:p>
+      <w:pPr>
+        <w:pStyle w:val="Prrafodelista"/>
+        <w:ind w:left="1068"/>
+        <w:rPr>
+          <w:b/>
+          <w:bCs/>
+        </w:rPr>
+      </w:pPr>
+    </w:p>
+    <w:p>
+      <w:pPr>
+        <w:pStyle w:val="Prrafodelista"/>
+        <w:ind w:left="1068"/>
+        <w:rPr>
+          <w:b/>
+          <w:bCs/>
+        </w:rPr>
+      </w:pPr>
+    </w:p>
+    <w:p>
+      <w:pPr>
+        <w:pStyle w:val="Prrafodelista"/>
+        <w:ind w:left="1068"/>
+        <w:rPr>
+          <w:b/>
+          <w:bCs/>
+        </w:rPr>
+      </w:pPr>
+    </w:p>
+    <w:p>
+      <w:pPr>
+        <w:pStyle w:val="Prrafodelista"/>
+        <w:ind w:left="1068"/>
+        <w:rPr>
+          <w:b/>
+          <w:bCs/>
+        </w:rPr>
+      </w:pPr>
+    </w:p>
+    <w:p>
+      <w:pPr>
+        <w:pStyle w:val="Prrafodelista"/>
+        <w:ind w:left="1068"/>
+        <w:rPr>
+          <w:b/>
+          <w:bCs/>
+        </w:rPr>
+      </w:pPr>
+    </w:p>
+    <w:p>
+      <w:pPr>
+        <w:pStyle w:val="Prrafodelista"/>
+        <w:ind w:left="1068"/>
+        <w:rPr>
+          <w:b/>
+          <w:bCs/>
+        </w:rPr>
+      </w:pPr>
+    </w:p>
+    <w:p>
+      <w:pPr>
+        <w:pStyle w:val="Prrafodelista"/>
+        <w:ind w:left="1068"/>
+        <w:rPr>
+          <w:b/>
+          <w:bCs/>
+        </w:rPr>
+      </w:pPr>
+    </w:p>
+    <w:p>
+      <w:pPr>
+        <w:pStyle w:val="Prrafodelista"/>
+        <w:numPr>
+          <w:ilvl w:val="0"/>
+          <w:numId w:val="2"/>
+        </w:numPr>
+        <w:rPr>
+          <w:b/>
+          <w:bCs/>
+        </w:rPr>
+      </w:pPr>
+      <w:r>
+        <w:rPr>
+          <w:b/>
+          <w:bCs/>
+        </w:rPr>
+        <w:t xml:space="preserve"> </w:t>
+      </w:r>
+      <w:r>
+        <w:rPr>
+          <w:b/>
+          <w:bCs/>
+        </w:rPr>
+        <w:t>Probar el correcto funcionamiento de la autentificación.</w:t>
+      </w:r>
+    </w:p>
+    <w:p>
+      <w:pPr>
+        <w:pStyle w:val="Prrafodelista"/>
+        <w:ind w:left="1068"/>
+        <w:rPr>
+          <w:b/>
+          <w:bCs/>
+        </w:rPr>
+      </w:pPr>
+      <w:r>
+        <w:rPr>
+          <w:b/>
+          <w:bCs/>
+        </w:rPr>
+        <w:drawing>
+          <wp:inline distT="0" distB="0" distL="0" distR="0" wp14:anchorId="7A29C01B" wp14:editId="7676900D">
+            <wp:extent cx="5400040" cy="2388235"/>
+            <wp:effectExtent l="0" t="0" r="0" b="0"/>
+            <wp:docPr id="2076098395" name="Imagen 1" descr="Interfaz de usuario gráfica, Texto, Aplicación&#10;&#10;Descripción generada automáticamente"/>
+            <wp:cNvGraphicFramePr>
+              <a:graphicFrameLocks xmlns:a="http://schemas.openxmlformats.org/drawingml/2006/main" noChangeAspect="1"/>
+            </wp:cNvGraphicFramePr>
+            <a:graphic xmlns:a="http://schemas.openxmlformats.org/drawingml/2006/main">
+              <a:graphicData uri="http://schemas.openxmlformats.org/drawingml/2006/picture">
+                <pic:pic xmlns:pic="http://schemas.openxmlformats.org/drawingml/2006/picture">
+                  <pic:nvPicPr>
+                    <pic:cNvPr id="2076098395" name="Imagen 1" descr="Interfaz de usuario gráfica, Texto, Aplicación&#10;&#10;Descripción generada automáticamente"/>
+                    <pic:cNvPicPr/>
+                  </pic:nvPicPr>
+                  <pic:blipFill>
+                    <a:blip r:embed="rId39"/>
+                    <a:stretch>
+                      <a:fillRect/>
+                    </a:stretch>
+                  </pic:blipFill>
+                  <pic:spPr>
+                    <a:xfrm>
+                      <a:off x="0" y="0"/>
+                      <a:ext cx="5400040" cy="2388235"/>
+                    </a:xfrm>
+                    <a:prstGeom prst="rect">
+                      <a:avLst/>
+                    </a:prstGeom>
+                  </pic:spPr>
+                </pic:pic>
+              </a:graphicData>
+            </a:graphic>
+          </wp:inline>
+        </w:drawing>
+      </w:r>
+    </w:p>
+    <w:p>
+      <w:pPr>
+        <w:pStyle w:val="Prrafodelista"/>
+        <w:rPr>
+          <w:b/>
+          <w:bCs/>
+        </w:rPr>
+      </w:pPr>
+    </w:p>
+    <w:p>
+      <w:pPr>
+        <w:pStyle w:val="Prrafodelista"/>
+        <w:rPr>
+          <w:b/>
+          <w:bCs/>
+        </w:rPr>
+      </w:pPr>
+    </w:p>
+    <w:p>
+      <w:pPr>
+        <w:pStyle w:val="Prrafodelista"/>
+        <w:numPr>
+          <w:ilvl w:val="0"/>
+          <w:numId w:val="2"/>
+        </w:numPr>
+        <w:rPr>
+          <w:b/>
+          <w:bCs/>
+        </w:rPr>
+      </w:pPr>
+      <w:r>
+        <w:rPr>
+          <w:b/>
+          <w:bCs/>
+        </w:rPr>
+        <w:t xml:space="preserve">Si quieres eliminar un usuario únicamente deberás modificar el fichero </w:t>
+      </w:r>
+      <w:proofErr w:type="spellStart"/>
+      <w:r>
+        <w:rPr>
+          <w:b/>
+          <w:bCs/>
+        </w:rPr>
+        <w:t>htpasswd</w:t>
+      </w:r>
+      <w:proofErr w:type="spellEnd"/>
+      <w:r>
+        <w:rPr>
+          <w:b/>
+          <w:bCs/>
+        </w:rPr>
+        <w:t xml:space="preserve">. En cambio, si quieres modificar una contraseña, no es necesario eliminar el usuario y crearlo de nuevo. Es posible </w:t>
+      </w:r>
+      <w:r>
+        <w:rPr>
+          <w:b/>
+          <w:bCs/>
+        </w:rPr>
+        <w:lastRenderedPageBreak/>
+        <w:t xml:space="preserve">modificar una contraseña volviendo a ejecutar el comando </w:t>
+      </w:r>
+      <w:proofErr w:type="spellStart"/>
+      <w:r>
+        <w:rPr>
+          <w:b/>
+          <w:bCs/>
+        </w:rPr>
+        <w:t>htpasswd</w:t>
+      </w:r>
+      <w:proofErr w:type="spellEnd"/>
+      <w:r>
+        <w:rPr>
+          <w:b/>
+          <w:bCs/>
+        </w:rPr>
+        <w:t xml:space="preserve"> con un nombre de usuario que ya existe dentro del fichero. Modifica la contraseña de un usuario y comprueba que se ha actualizado.</w:t>
+      </w:r>
+    </w:p>
+    <w:p>
+      <w:pPr>
+        <w:pStyle w:val="Prrafodelista"/>
+        <w:ind w:left="1068"/>
+        <w:rPr>
+          <w:b/>
+          <w:bCs/>
+        </w:rPr>
+      </w:pPr>
+      <w:r>
+        <w:rPr>
+          <w:b/>
+          <w:bCs/>
+        </w:rPr>
+        <w:drawing>
+          <wp:inline distT="0" distB="0" distL="0" distR="0" wp14:anchorId="12BFB74C" wp14:editId="5FE796CE">
+            <wp:extent cx="4077269" cy="400106"/>
+            <wp:effectExtent l="0" t="0" r="0" b="0"/>
+            <wp:docPr id="711015087" name="Imagen 1"/>
+            <wp:cNvGraphicFramePr>
+              <a:graphicFrameLocks xmlns:a="http://schemas.openxmlformats.org/drawingml/2006/main" noChangeAspect="1"/>
+            </wp:cNvGraphicFramePr>
+            <a:graphic xmlns:a="http://schemas.openxmlformats.org/drawingml/2006/main">
+              <a:graphicData uri="http://schemas.openxmlformats.org/drawingml/2006/picture">
+                <pic:pic xmlns:pic="http://schemas.openxmlformats.org/drawingml/2006/picture">
+                  <pic:nvPicPr>
+                    <pic:cNvPr id="711015087" name=""/>
+                    <pic:cNvPicPr/>
+                  </pic:nvPicPr>
+                  <pic:blipFill>
+                    <a:blip r:embed="rId40"/>
+                    <a:stretch>
+                      <a:fillRect/>
+                    </a:stretch>
+                  </pic:blipFill>
+                  <pic:spPr>
+                    <a:xfrm>
+                      <a:off x="0" y="0"/>
+                      <a:ext cx="4077269" cy="400106"/>
+                    </a:xfrm>
+                    <a:prstGeom prst="rect">
+                      <a:avLst/>
+                    </a:prstGeom>
+                  </pic:spPr>
+                </pic:pic>
+              </a:graphicData>
+            </a:graphic>
+          </wp:inline>
+        </w:drawing>
+      </w:r>
+    </w:p>
+    <w:p>
+      <w:pPr>
+        <w:pStyle w:val="Prrafodelista"/>
+        <w:ind w:left="1068"/>
+        <w:rPr>
+          <w:b/>
+          <w:bCs/>
+        </w:rPr>
+      </w:pPr>
+      <w:r>
+        <w:rPr>
+          <w:b/>
+          <w:bCs/>
+        </w:rPr>
+        <w:drawing>
+          <wp:inline distT="0" distB="0" distL="0" distR="0" wp14:anchorId="447BF585" wp14:editId="66058A8A">
+            <wp:extent cx="5334744" cy="1209844"/>
+            <wp:effectExtent l="0" t="0" r="0" b="9525"/>
+            <wp:docPr id="1272971317" name="Imagen 1" descr="Interfaz de usuario gráfica, Texto&#10;&#10;Descripción generada automáticamente"/>
+            <wp:cNvGraphicFramePr>
+              <a:graphicFrameLocks xmlns:a="http://schemas.openxmlformats.org/drawingml/2006/main" noChangeAspect="1"/>
+            </wp:cNvGraphicFramePr>
+            <a:graphic xmlns:a="http://schemas.openxmlformats.org/drawingml/2006/main">
+              <a:graphicData uri="http://schemas.openxmlformats.org/drawingml/2006/picture">
+                <pic:pic xmlns:pic="http://schemas.openxmlformats.org/drawingml/2006/picture">
+                  <pic:nvPicPr>
+                    <pic:cNvPr id="1272971317" name="Imagen 1" descr="Interfaz de usuario gráfica, Texto&#10;&#10;Descripción generada automáticamente"/>
+                    <pic:cNvPicPr/>
+                  </pic:nvPicPr>
+                  <pic:blipFill>
+                    <a:blip r:embed="rId41"/>
+                    <a:stretch>
+                      <a:fillRect/>
+                    </a:stretch>
+                  </pic:blipFill>
+                  <pic:spPr>
+                    <a:xfrm>
+                      <a:off x="0" y="0"/>
+                      <a:ext cx="5334744" cy="1209844"/>
+                    </a:xfrm>
+                    <a:prstGeom prst="rect">
+                      <a:avLst/>
+                    </a:prstGeom>
+                  </pic:spPr>
+                </pic:pic>
+              </a:graphicData>
+            </a:graphic>
+          </wp:inline>
+        </w:drawing>
+      </w:r>
+    </w:p>
+    <w:p>
+      <w:pPr>
+        <w:pStyle w:val="Prrafodelista"/>
+        <w:ind w:left="1068"/>
+        <w:rPr>
+          <w:b/>
+          <w:bCs/>
+        </w:rPr>
+      </w:pPr>
+      <w:r>
+        <w:rPr>
+          <w:b/>
+          <w:bCs/>
+        </w:rPr>
+        <w:drawing>
+          <wp:inline distT="0" distB="0" distL="0" distR="0" wp14:anchorId="02DAD520" wp14:editId="53FEAE54">
+            <wp:extent cx="5400040" cy="1471930"/>
+            <wp:effectExtent l="0" t="0" r="0" b="0"/>
+            <wp:docPr id="985042258" name="Imagen 1" descr="Interfaz de usuario gráfica, Texto, Aplicación, Word&#10;&#10;Descripción generada automáticamente"/>
+            <wp:cNvGraphicFramePr>
+              <a:graphicFrameLocks xmlns:a="http://schemas.openxmlformats.org/drawingml/2006/main" noChangeAspect="1"/>
+            </wp:cNvGraphicFramePr>
+            <a:graphic xmlns:a="http://schemas.openxmlformats.org/drawingml/2006/main">
+              <a:graphicData uri="http://schemas.openxmlformats.org/drawingml/2006/picture">
+                <pic:pic xmlns:pic="http://schemas.openxmlformats.org/drawingml/2006/picture">
+                  <pic:nvPicPr>
+                    <pic:cNvPr id="985042258" name="Imagen 1" descr="Interfaz de usuario gráfica, Texto, Aplicación, Word&#10;&#10;Descripción generada automáticamente"/>
+                    <pic:cNvPicPr/>
+                  </pic:nvPicPr>
+                  <pic:blipFill>
+                    <a:blip r:embed="rId42"/>
+                    <a:stretch>
+                      <a:fillRect/>
+                    </a:stretch>
+                  </pic:blipFill>
+                  <pic:spPr>
+                    <a:xfrm>
+                      <a:off x="0" y="0"/>
+                      <a:ext cx="5400040" cy="1471930"/>
+                    </a:xfrm>
+                    <a:prstGeom prst="rect">
+                      <a:avLst/>
+                    </a:prstGeom>
+                  </pic:spPr>
+                </pic:pic>
+              </a:graphicData>
+            </a:graphic>
+          </wp:inline>
+        </w:drawing>
+      </w:r>
+    </w:p>
+    <w:p>
+      <w:pPr>
+        <w:pStyle w:val="Prrafodelista"/>
+        <w:ind w:left="1068"/>
+        <w:rPr>
+          <w:b/>
+          <w:bCs/>
+        </w:rPr>
+      </w:pPr>
+    </w:p>
+    <w:p>
+      <w:pPr>
+        <w:pStyle w:val="Prrafodelista"/>
+        <w:ind w:left="1068"/>
+        <w:rPr>
+          <w:b/>
+          <w:bCs/>
+        </w:rPr>
+      </w:pPr>
+      <w:r>
+        <w:rPr>
+          <w:b/>
+          <w:bCs/>
+        </w:rPr>
+        <w:drawing>
+          <wp:inline distT="0" distB="0" distL="0" distR="0" wp14:anchorId="6565BA6E" wp14:editId="520ED6AE">
+            <wp:extent cx="5258534" cy="657317"/>
+            <wp:effectExtent l="0" t="0" r="0" b="9525"/>
+            <wp:docPr id="2030243807" name="Imagen 1" descr="Interfaz de usuario gráfica, Texto&#10;&#10;Descripción generada automáticamente"/>
+            <wp:cNvGraphicFramePr>
+              <a:graphicFrameLocks xmlns:a="http://schemas.openxmlformats.org/drawingml/2006/main" noChangeAspect="1"/>
+            </wp:cNvGraphicFramePr>
+            <a:graphic xmlns:a="http://schemas.openxmlformats.org/drawingml/2006/main">
+              <a:graphicData uri="http://schemas.openxmlformats.org/drawingml/2006/picture">
+                <pic:pic xmlns:pic="http://schemas.openxmlformats.org/drawingml/2006/picture">
+                  <pic:nvPicPr>
+                    <pic:cNvPr id="2030243807" name="Imagen 1" descr="Interfaz de usuario gráfica, Texto&#10;&#10;Descripción generada automáticamente"/>
+                    <pic:cNvPicPr/>
+                  </pic:nvPicPr>
+                  <pic:blipFill>
+                    <a:blip r:embed="rId43"/>
+                    <a:stretch>
+                      <a:fillRect/>
+                    </a:stretch>
+                  </pic:blipFill>
+                  <pic:spPr>
+                    <a:xfrm>
+                      <a:off x="0" y="0"/>
+                      <a:ext cx="5258534" cy="657317"/>
+                    </a:xfrm>
+                    <a:prstGeom prst="rect">
+                      <a:avLst/>
+                    </a:prstGeom>
+                  </pic:spPr>
+                </pic:pic>
+              </a:graphicData>
+            </a:graphic>
+          </wp:inline>
+        </w:drawing>
+      </w:r>
+    </w:p>
+    <w:p>
+      <w:pPr>
+        <w:pStyle w:val="Prrafodelista"/>
+        <w:ind w:left="1068"/>
+        <w:rPr>
+          <w:b/>
+          <w:bCs/>
+        </w:rPr>
+      </w:pPr>
+    </w:p>
+    <w:p>
+      <w:pPr>
+        <w:pStyle w:val="Prrafodelista"/>
+        <w:numPr>
+          <w:ilvl w:val="0"/>
+          <w:numId w:val="2"/>
+        </w:numPr>
+        <w:rPr>
+          <w:b/>
+          <w:bCs/>
+        </w:rPr>
+      </w:pPr>
+      <w:r>
+        <w:rPr>
+          <w:b/>
+          <w:bCs/>
+        </w:rPr>
+        <w:t xml:space="preserve">Crea un </w:t>
+      </w:r>
+      <w:proofErr w:type="spellStart"/>
+      <w:r>
+        <w:rPr>
+          <w:b/>
+          <w:bCs/>
+        </w:rPr>
+        <w:t>html</w:t>
+      </w:r>
+      <w:proofErr w:type="spellEnd"/>
+      <w:r>
+        <w:rPr>
+          <w:b/>
+          <w:bCs/>
+        </w:rPr>
+        <w:t xml:space="preserve"> que aparezca cuando no queramos meter las credenciales y no nos autoricen el acceso.</w:t>
+      </w:r>
+    </w:p>
+    <w:p>
+      <w:pPr>
+        <w:pStyle w:val="Prrafodelista"/>
+        <w:ind w:left="1068"/>
+        <w:rPr>
+          <w:b/>
+          <w:bCs/>
+        </w:rPr>
+      </w:pPr>
+      <w:r>
+        <w:rPr>
+          <w:b/>
+          <w:bCs/>
+        </w:rPr>
+        <w:drawing>
+          <wp:inline distT="0" distB="0" distL="0" distR="0" wp14:anchorId="6AA2BE7C" wp14:editId="00727A96">
+            <wp:extent cx="4972744" cy="428685"/>
+            <wp:effectExtent l="0" t="0" r="0" b="9525"/>
+            <wp:docPr id="1583676770" name="Imagen 1"/>
+            <wp:cNvGraphicFramePr>
+              <a:graphicFrameLocks xmlns:a="http://schemas.openxmlformats.org/drawingml/2006/main" noChangeAspect="1"/>
+            </wp:cNvGraphicFramePr>
+            <a:graphic xmlns:a="http://schemas.openxmlformats.org/drawingml/2006/main">
+              <a:graphicData uri="http://schemas.openxmlformats.org/drawingml/2006/picture">
+                <pic:pic xmlns:pic="http://schemas.openxmlformats.org/drawingml/2006/picture">
+                  <pic:nvPicPr>
+                    <pic:cNvPr id="1583676770" name=""/>
+                    <pic:cNvPicPr/>
+                  </pic:nvPicPr>
+                  <pic:blipFill>
+                    <a:blip r:embed="rId44"/>
+                    <a:stretch>
+                      <a:fillRect/>
+                    </a:stretch>
+                  </pic:blipFill>
+                  <pic:spPr>
+                    <a:xfrm>
+                      <a:off x="0" y="0"/>
+                      <a:ext cx="4972744" cy="428685"/>
+                    </a:xfrm>
+                    <a:prstGeom prst="rect">
+                      <a:avLst/>
+                    </a:prstGeom>
+                  </pic:spPr>
+                </pic:pic>
+              </a:graphicData>
+            </a:graphic>
+          </wp:inline>
+        </w:drawing>
+      </w:r>
+    </w:p>
+    <w:p>
+      <w:pPr>
+        <w:pStyle w:val="Prrafodelista"/>
+        <w:ind w:left="1068"/>
+        <w:rPr>
+          <w:b/>
+          <w:bCs/>
+        </w:rPr>
+      </w:pPr>
+      <w:r>
+        <w:rPr>
+          <w:b/>
+          <w:bCs/>
+        </w:rPr>
+        <w:drawing>
+          <wp:inline distT="0" distB="0" distL="0" distR="0" wp14:anchorId="6F9E3791" wp14:editId="49F80A3B">
+            <wp:extent cx="5400040" cy="2420620"/>
+            <wp:effectExtent l="0" t="0" r="0" b="0"/>
+            <wp:docPr id="522185109" name="Imagen 1" descr="Captura de pantalla de un celular&#10;&#10;Descripción generada automáticamente"/>
+            <wp:cNvGraphicFramePr>
+              <a:graphicFrameLocks xmlns:a="http://schemas.openxmlformats.org/drawingml/2006/main" noChangeAspect="1"/>
+            </wp:cNvGraphicFramePr>
+            <a:graphic xmlns:a="http://schemas.openxmlformats.org/drawingml/2006/main">
+              <a:graphicData uri="http://schemas.openxmlformats.org/drawingml/2006/picture">
+                <pic:pic xmlns:pic="http://schemas.openxmlformats.org/drawingml/2006/picture">
+                  <pic:nvPicPr>
+                    <pic:cNvPr id="522185109" name="Imagen 1" descr="Captura de pantalla de un celular&#10;&#10;Descripción generada automáticamente"/>
+                    <pic:cNvPicPr/>
+                  </pic:nvPicPr>
+                  <pic:blipFill>
+                    <a:blip r:embed="rId45"/>
+                    <a:stretch>
+                      <a:fillRect/>
+                    </a:stretch>
+                  </pic:blipFill>
+                  <pic:spPr>
+                    <a:xfrm>
+                      <a:off x="0" y="0"/>
+                      <a:ext cx="5400040" cy="2420620"/>
+                    </a:xfrm>
+                    <a:prstGeom prst="rect">
+                      <a:avLst/>
+                    </a:prstGeom>
+                  </pic:spPr>
+                </pic:pic>
+              </a:graphicData>
+            </a:graphic>
+          </wp:inline>
+        </w:drawing>
+      </w:r>
+    </w:p>
+    <w:p>
+      <w:pPr>
+        <w:pStyle w:val="Prrafodelista"/>
+        <w:ind w:left="1068"/>
+        <w:rPr>
+          <w:b/>
+          <w:bCs/>
+        </w:rPr>
+      </w:pPr>
+    </w:p>
+    <w:p>
+      <w:pPr>
+        <w:pStyle w:val="Prrafodelista"/>
+        <w:ind w:left="1068"/>
+        <w:rPr>
+          <w:b/>
+          <w:bCs/>
+        </w:rPr>
+      </w:pPr>
+      <w:r>
+        <w:rPr>
+          <w:b/>
+          <w:bCs/>
+        </w:rPr>
+        <w:lastRenderedPageBreak/>
+        <w:drawing>
+          <wp:inline distT="0" distB="0" distL="0" distR="0" wp14:anchorId="79EC8A13" wp14:editId="1428C367">
+            <wp:extent cx="5400040" cy="254635"/>
+            <wp:effectExtent l="0" t="0" r="0" b="0"/>
+            <wp:docPr id="190193472" name="Imagen 1"/>
+            <wp:cNvGraphicFramePr>
+              <a:graphicFrameLocks xmlns:a="http://schemas.openxmlformats.org/drawingml/2006/main" noChangeAspect="1"/>
+            </wp:cNvGraphicFramePr>
+            <a:graphic xmlns:a="http://schemas.openxmlformats.org/drawingml/2006/main">
+              <a:graphicData uri="http://schemas.openxmlformats.org/drawingml/2006/picture">
+                <pic:pic xmlns:pic="http://schemas.openxmlformats.org/drawingml/2006/picture">
+                  <pic:nvPicPr>
+                    <pic:cNvPr id="190193472" name=""/>
+                    <pic:cNvPicPr/>
+                  </pic:nvPicPr>
+                  <pic:blipFill>
+                    <a:blip r:embed="rId46"/>
+                    <a:stretch>
+                      <a:fillRect/>
+                    </a:stretch>
+                  </pic:blipFill>
+                  <pic:spPr>
+                    <a:xfrm>
+                      <a:off x="0" y="0"/>
+                      <a:ext cx="5400040" cy="254635"/>
+                    </a:xfrm>
+                    <a:prstGeom prst="rect">
+                      <a:avLst/>
+                    </a:prstGeom>
+                  </pic:spPr>
+                </pic:pic>
+              </a:graphicData>
+            </a:graphic>
+          </wp:inline>
+        </w:drawing>
+      </w:r>
+    </w:p>
+    <w:p>
+      <w:pPr>
+        <w:pStyle w:val="Prrafodelista"/>
+        <w:ind w:left="1068"/>
+        <w:rPr>
+          <w:b/>
+          <w:bCs/>
+        </w:rPr>
+      </w:pPr>
+      <w:r>
+        <w:rPr>
+          <w:b/>
+          <w:bCs/>
+        </w:rPr>
+        <w:drawing>
+          <wp:inline distT="0" distB="0" distL="0" distR="0" wp14:anchorId="4086DC57" wp14:editId="69BC44C0">
+            <wp:extent cx="4929809" cy="940861"/>
+            <wp:effectExtent l="0" t="0" r="4445" b="0"/>
+            <wp:docPr id="1348292673" name="Imagen 1" descr="Texto&#10;&#10;Descripción generada automáticamente"/>
+            <wp:cNvGraphicFramePr>
+              <a:graphicFrameLocks xmlns:a="http://schemas.openxmlformats.org/drawingml/2006/main" noChangeAspect="1"/>
+            </wp:cNvGraphicFramePr>
+            <a:graphic xmlns:a="http://schemas.openxmlformats.org/drawingml/2006/main">
+              <a:graphicData uri="http://schemas.openxmlformats.org/drawingml/2006/picture">
+                <pic:pic xmlns:pic="http://schemas.openxmlformats.org/drawingml/2006/picture">
+                  <pic:nvPicPr>
+                    <pic:cNvPr id="1348292673" name="Imagen 1" descr="Texto&#10;&#10;Descripción generada automáticamente"/>
+                    <pic:cNvPicPr/>
+                  </pic:nvPicPr>
+                  <pic:blipFill>
+                    <a:blip r:embed="rId47"/>
+                    <a:stretch>
+                      <a:fillRect/>
+                    </a:stretch>
+                  </pic:blipFill>
+                  <pic:spPr>
+                    <a:xfrm>
+                      <a:off x="0" y="0"/>
+                      <a:ext cx="4932042" cy="941287"/>
+                    </a:xfrm>
+                    <a:prstGeom prst="rect">
+                      <a:avLst/>
+                    </a:prstGeom>
+                  </pic:spPr>
+                </pic:pic>
+              </a:graphicData>
+            </a:graphic>
+          </wp:inline>
+        </w:drawing>
+      </w:r>
+    </w:p>
+    <w:p>
+      <w:pPr>
+        <w:pStyle w:val="Prrafodelista"/>
+        <w:ind w:left="1068"/>
+        <w:rPr>
+          <w:b/>
+          <w:bCs/>
+        </w:rPr>
+      </w:pPr>
+    </w:p>
+    <w:p>
+      <w:pPr>
+        <w:pStyle w:val="Prrafodelista"/>
+        <w:ind w:left="1068"/>
+        <w:rPr>
+          <w:b/>
+          <w:bCs/>
+        </w:rPr>
+      </w:pPr>
+      <w:r>
+        <w:rPr>
+          <w:b/>
+          <w:bCs/>
+        </w:rPr>
+        <w:drawing>
+          <wp:inline distT="0" distB="0" distL="0" distR="0" wp14:anchorId="37E156F4" wp14:editId="458A83A2">
+            <wp:extent cx="5400040" cy="1658620"/>
+            <wp:effectExtent l="0" t="0" r="0" b="0"/>
+            <wp:docPr id="1749017181" name="Imagen 1" descr="Interfaz de usuario gráfica, Texto, Aplicación, Correo electrónico&#10;&#10;Descripción generada automáticamente"/>
+            <wp:cNvGraphicFramePr>
+              <a:graphicFrameLocks xmlns:a="http://schemas.openxmlformats.org/drawingml/2006/main" noChangeAspect="1"/>
+            </wp:cNvGraphicFramePr>
+            <a:graphic xmlns:a="http://schemas.openxmlformats.org/drawingml/2006/main">
+              <a:graphicData uri="http://schemas.openxmlformats.org/drawingml/2006/picture">
+                <pic:pic xmlns:pic="http://schemas.openxmlformats.org/drawingml/2006/picture">
+                  <pic:nvPicPr>
+                    <pic:cNvPr id="1749017181" name="Imagen 1" descr="Interfaz de usuario gráfica, Texto, Aplicación, Correo electrónico&#10;&#10;Descripción generada automáticamente"/>
+                    <pic:cNvPicPr/>
+                  </pic:nvPicPr>
+                  <pic:blipFill>
+                    <a:blip r:embed="rId48"/>
+                    <a:stretch>
+                      <a:fillRect/>
+                    </a:stretch>
+                  </pic:blipFill>
+                  <pic:spPr>
+                    <a:xfrm>
+                      <a:off x="0" y="0"/>
+                      <a:ext cx="5400040" cy="1658620"/>
+                    </a:xfrm>
+                    <a:prstGeom prst="rect">
+                      <a:avLst/>
+                    </a:prstGeom>
+                  </pic:spPr>
+                </pic:pic>
+              </a:graphicData>
+            </a:graphic>
+          </wp:inline>
+        </w:drawing>
+      </w:r>
+    </w:p>
     <w:sectPr>
       <w:pgSz w:w="11906" w:h="16838"/>
       <w:pgMar w:top="1417" w:right="1701" w:bottom="1417" w:left="1701" w:header="708" w:footer="708" w:gutter="0"/>
@@ -1496,8 +3750,100 @@
       </w:pPr>
     </w:lvl>
   </w:abstractNum>
+  <w:abstractNum w:abstractNumId="1" w15:restartNumberingAfterBreak="0">
+    <w:nsid w:val="6D24446E"/>
+    <w:multiLevelType w:val="hybridMultilevel"/>
+    <w:tmpl w:val="921223F8"/>
+    <w:lvl w:ilvl="0" w:tplc="61C67F2E">
+      <w:start w:val="1"/>
+      <w:numFmt w:val="decimal"/>
+      <w:lvlText w:val="%1."/>
+      <w:lvlJc w:val="left"/>
+      <w:pPr>
+        <w:ind w:left="1068" w:hanging="360"/>
+      </w:pPr>
+      <w:rPr>
+        <w:rFonts w:hint="default"/>
+      </w:rPr>
+    </w:lvl>
+    <w:lvl w:ilvl="1" w:tplc="0C0A0019" w:tentative="1">
+      <w:start w:val="1"/>
+      <w:numFmt w:val="lowerLetter"/>
+      <w:lvlText w:val="%2."/>
+      <w:lvlJc w:val="left"/>
+      <w:pPr>
+        <w:ind w:left="1788" w:hanging="360"/>
+      </w:pPr>
+    </w:lvl>
+    <w:lvl w:ilvl="2" w:tplc="0C0A001B" w:tentative="1">
+      <w:start w:val="1"/>
+      <w:numFmt w:val="lowerRoman"/>
+      <w:lvlText w:val="%3."/>
+      <w:lvlJc w:val="right"/>
+      <w:pPr>
+        <w:ind w:left="2508" w:hanging="180"/>
+      </w:pPr>
+    </w:lvl>
+    <w:lvl w:ilvl="3" w:tplc="0C0A000F" w:tentative="1">
+      <w:start w:val="1"/>
+      <w:numFmt w:val="decimal"/>
+      <w:lvlText w:val="%4."/>
+      <w:lvlJc w:val="left"/>
+      <w:pPr>
+        <w:ind w:left="3228" w:hanging="360"/>
+      </w:pPr>
+    </w:lvl>
+    <w:lvl w:ilvl="4" w:tplc="0C0A0019" w:tentative="1">
+      <w:start w:val="1"/>
+      <w:numFmt w:val="lowerLetter"/>
+      <w:lvlText w:val="%5."/>
+      <w:lvlJc w:val="left"/>
+      <w:pPr>
+        <w:ind w:left="3948" w:hanging="360"/>
+      </w:pPr>
+    </w:lvl>
+    <w:lvl w:ilvl="5" w:tplc="0C0A001B" w:tentative="1">
+      <w:start w:val="1"/>
+      <w:numFmt w:val="lowerRoman"/>
+      <w:lvlText w:val="%6."/>
+      <w:lvlJc w:val="right"/>
+      <w:pPr>
+        <w:ind w:left="4668" w:hanging="180"/>
+      </w:pPr>
+    </w:lvl>
+    <w:lvl w:ilvl="6" w:tplc="0C0A000F" w:tentative="1">
+      <w:start w:val="1"/>
+      <w:numFmt w:val="decimal"/>
+      <w:lvlText w:val="%7."/>
+      <w:lvlJc w:val="left"/>
+      <w:pPr>
+        <w:ind w:left="5388" w:hanging="360"/>
+      </w:pPr>
+    </w:lvl>
+    <w:lvl w:ilvl="7" w:tplc="0C0A0019" w:tentative="1">
+      <w:start w:val="1"/>
+      <w:numFmt w:val="lowerLetter"/>
+      <w:lvlText w:val="%8."/>
+      <w:lvlJc w:val="left"/>
+      <w:pPr>
+        <w:ind w:left="6108" w:hanging="360"/>
+      </w:pPr>
+    </w:lvl>
+    <w:lvl w:ilvl="8" w:tplc="0C0A001B" w:tentative="1">
+      <w:start w:val="1"/>
+      <w:numFmt w:val="lowerRoman"/>
+      <w:lvlText w:val="%9."/>
+      <w:lvlJc w:val="right"/>
+      <w:pPr>
+        <w:ind w:left="6828" w:hanging="180"/>
+      </w:pPr>
+    </w:lvl>
+  </w:abstractNum>
   <w:num w:numId="1" w16cid:durableId="1074158611">
     <w:abstractNumId w:val="0"/>
+  </w:num>
+  <w:num w:numId="2" w16cid:durableId="1508523196">
+    <w:abstractNumId w:val="1"/>
   </w:num>
 </w:numbering>
 </file>

</xml_diff>